<commit_message>
Update Website Proposal (Reem Mahmasani, Ahmad Ramadan, Mohamad Moheb).docx
</commit_message>
<xml_diff>
--- a/Unrelated/Sent/Website Proposal (Reem Mahmasani, Ahmad Ramadan, Mohamad Moheb).docx
+++ b/Unrelated/Sent/Website Proposal (Reem Mahmasani, Ahmad Ramadan, Mohamad Moheb).docx
@@ -53,7 +53,15 @@
         <w:jc w:val="center"/>
       </w:pPr>
       <w:r>
-        <w:t xml:space="preserve">Name: Reem Mahmasani ID: </w:t>
+        <w:t xml:space="preserve">Name: Reem </w:t>
+      </w:r>
+      <w:proofErr w:type="spellStart"/>
+      <w:r>
+        <w:t>Mahmasani</w:t>
+      </w:r>
+      <w:proofErr w:type="spellEnd"/>
+      <w:r>
+        <w:t xml:space="preserve"> ID: </w:t>
       </w:r>
       <w:r>
         <w:t>202200825</w:t>
@@ -105,8 +113,13 @@
         <w:t>Dr. Bilal</w:t>
       </w:r>
       <w:r>
-        <w:t xml:space="preserve"> Nakhal</w:t>
-      </w:r>
+        <w:t xml:space="preserve"> </w:t>
+      </w:r>
+      <w:proofErr w:type="spellStart"/>
+      <w:r>
+        <w:t>Nakhal</w:t>
+      </w:r>
+      <w:proofErr w:type="spellEnd"/>
     </w:p>
     <w:p>
       <w:pPr>
@@ -319,7 +332,73 @@
         <w:t>Website Prototype</w:t>
       </w:r>
     </w:p>
-    <w:p/>
+    <w:p>
+      <w:r>
+        <w:rPr>
+          <w:rFonts w:asciiTheme="majorBidi" w:hAnsiTheme="majorBidi" w:cstheme="majorBidi"/>
+          <w:b/>
+          <w:bCs/>
+          <w:noProof/>
+          <w:sz w:val="40"/>
+          <w:szCs w:val="40"/>
+        </w:rPr>
+        <w:drawing>
+          <wp:anchor distT="0" distB="0" distL="114300" distR="114300" simplePos="0" relativeHeight="251658240" behindDoc="0" locked="0" layoutInCell="1" allowOverlap="1" wp14:anchorId="38247B0B" wp14:editId="34073F24">
+            <wp:simplePos x="0" y="0"/>
+            <wp:positionH relativeFrom="margin">
+              <wp:align>right</wp:align>
+            </wp:positionH>
+            <wp:positionV relativeFrom="paragraph">
+              <wp:posOffset>161925</wp:posOffset>
+            </wp:positionV>
+            <wp:extent cx="5943600" cy="7026910"/>
+            <wp:effectExtent l="0" t="0" r="0" b="2540"/>
+            <wp:wrapSquare wrapText="bothSides"/>
+            <wp:docPr id="1" name="Picture 1" descr="Diagram&#10;&#10;Description automatically generated"/>
+            <wp:cNvGraphicFramePr>
+              <a:graphicFrameLocks xmlns:a="http://schemas.openxmlformats.org/drawingml/2006/main" noChangeAspect="1"/>
+            </wp:cNvGraphicFramePr>
+            <a:graphic xmlns:a="http://schemas.openxmlformats.org/drawingml/2006/main">
+              <a:graphicData uri="http://schemas.openxmlformats.org/drawingml/2006/picture">
+                <pic:pic xmlns:pic="http://schemas.openxmlformats.org/drawingml/2006/picture">
+                  <pic:nvPicPr>
+                    <pic:cNvPr id="1" name="Picture 1" descr="Diagram&#10;&#10;Description automatically generated"/>
+                    <pic:cNvPicPr/>
+                  </pic:nvPicPr>
+                  <pic:blipFill>
+                    <a:blip r:embed="rId4">
+                      <a:extLst>
+                        <a:ext uri="{28A0092B-C50C-407E-A947-70E740481C1C}">
+                          <a14:useLocalDpi xmlns:a14="http://schemas.microsoft.com/office/drawing/2010/main" val="0"/>
+                        </a:ext>
+                      </a:extLst>
+                    </a:blip>
+                    <a:stretch>
+                      <a:fillRect/>
+                    </a:stretch>
+                  </pic:blipFill>
+                  <pic:spPr>
+                    <a:xfrm>
+                      <a:off x="0" y="0"/>
+                      <a:ext cx="5943600" cy="7026910"/>
+                    </a:xfrm>
+                    <a:prstGeom prst="rect">
+                      <a:avLst/>
+                    </a:prstGeom>
+                  </pic:spPr>
+                </pic:pic>
+              </a:graphicData>
+            </a:graphic>
+            <wp14:sizeRelH relativeFrom="page">
+              <wp14:pctWidth>0</wp14:pctWidth>
+            </wp14:sizeRelH>
+            <wp14:sizeRelV relativeFrom="page">
+              <wp14:pctHeight>0</wp14:pctHeight>
+            </wp14:sizeRelV>
+          </wp:anchor>
+        </w:drawing>
+      </w:r>
+    </w:p>
     <w:p>
       <w:pPr>
         <w:rPr>

</xml_diff>